<commit_message>
denní inkrement - funkce firebase
</commit_message>
<xml_diff>
--- a/BP.docx
+++ b/BP.docx
@@ -4612,6 +4612,24 @@
           <w:szCs w:val="24"/>
         </w:rPr>
         <w:lastRenderedPageBreak/>
+        <w:t>Firebase</w:t>
+      </w:r>
+      <w:proofErr w:type="spellEnd"/>
+      <w:r>
+        <w:rPr>
+          <w:rFonts w:ascii="Times New Roman" w:hAnsi="Times New Roman" w:cs="Times New Roman"/>
+          <w:sz w:val="24"/>
+          <w:szCs w:val="24"/>
+        </w:rPr>
+        <w:t xml:space="preserve"> </w:t>
+      </w:r>
+      <w:proofErr w:type="spellStart"/>
+      <w:r>
+        <w:rPr>
+          <w:rFonts w:ascii="Times New Roman" w:hAnsi="Times New Roman" w:cs="Times New Roman"/>
+          <w:sz w:val="24"/>
+          <w:szCs w:val="24"/>
+        </w:rPr>
         <w:t>Cloud</w:t>
       </w:r>
       <w:proofErr w:type="spellEnd"/>
@@ -4652,165 +4670,1210 @@
           <w:szCs w:val="24"/>
         </w:rPr>
         <w:tab/>
+      </w:r>
+      <w:r>
+        <w:rPr>
+          <w:rFonts w:ascii="Times New Roman" w:hAnsi="Times New Roman" w:cs="Times New Roman"/>
+          <w:sz w:val="24"/>
+          <w:szCs w:val="24"/>
+        </w:rPr>
+        <w:t xml:space="preserve">Funkce umožňující zasílání zpráv do mobilních zařízení z webového rozhraní </w:t>
+      </w:r>
+      <w:proofErr w:type="spellStart"/>
+      <w:r>
+        <w:rPr>
+          <w:rFonts w:ascii="Times New Roman" w:hAnsi="Times New Roman" w:cs="Times New Roman"/>
+          <w:sz w:val="24"/>
+          <w:szCs w:val="24"/>
+        </w:rPr>
+        <w:t>Firebase</w:t>
+      </w:r>
+      <w:proofErr w:type="spellEnd"/>
+      <w:r>
+        <w:rPr>
+          <w:rFonts w:ascii="Times New Roman" w:hAnsi="Times New Roman" w:cs="Times New Roman"/>
+          <w:sz w:val="24"/>
+          <w:szCs w:val="24"/>
+        </w:rPr>
+        <w:t xml:space="preserve">, nebo FCM serveru. </w:t>
+      </w:r>
+      <w:r>
+        <w:rPr>
+          <w:rFonts w:ascii="Times New Roman" w:hAnsi="Times New Roman" w:cs="Times New Roman"/>
+          <w:sz w:val="24"/>
+          <w:szCs w:val="24"/>
+        </w:rPr>
+        <w:t>Zprávy se dělí na notifikační</w:t>
+      </w:r>
+      <w:r>
+        <w:rPr>
+          <w:rFonts w:ascii="Times New Roman" w:hAnsi="Times New Roman" w:cs="Times New Roman"/>
+          <w:sz w:val="24"/>
+          <w:szCs w:val="24"/>
+        </w:rPr>
+        <w:t xml:space="preserve"> (limit 2kB) a </w:t>
+      </w:r>
+      <w:proofErr w:type="spellStart"/>
+      <w:r>
+        <w:rPr>
+          <w:rFonts w:ascii="Times New Roman" w:hAnsi="Times New Roman" w:cs="Times New Roman"/>
+          <w:sz w:val="24"/>
+          <w:szCs w:val="24"/>
+        </w:rPr>
+        <w:t>datove</w:t>
+      </w:r>
+      <w:proofErr w:type="spellEnd"/>
+      <w:r>
+        <w:rPr>
+          <w:rFonts w:ascii="Times New Roman" w:hAnsi="Times New Roman" w:cs="Times New Roman"/>
+          <w:sz w:val="24"/>
+          <w:szCs w:val="24"/>
+        </w:rPr>
+        <w:t xml:space="preserve"> (limit 4kB) zprávy. Zprávy lze posílat na jednotli</w:t>
+      </w:r>
+      <w:r>
+        <w:rPr>
+          <w:rFonts w:ascii="Times New Roman" w:hAnsi="Times New Roman" w:cs="Times New Roman"/>
+          <w:sz w:val="24"/>
+          <w:szCs w:val="24"/>
+        </w:rPr>
+        <w:t>vá zařízení, skupiny zařízení, nebo zařízení zapsaná k odběru určitého tématu.</w:t>
+      </w:r>
+      <w:r>
+        <w:rPr>
+          <w:rFonts w:ascii="Times New Roman" w:hAnsi="Times New Roman" w:cs="Times New Roman"/>
+          <w:sz w:val="24"/>
+          <w:szCs w:val="24"/>
+        </w:rPr>
+        <w:t xml:space="preserve"> </w:t>
+      </w:r>
+      <w:r>
+        <w:rPr>
+          <w:rFonts w:ascii="Times New Roman" w:hAnsi="Times New Roman" w:cs="Times New Roman"/>
+          <w:sz w:val="24"/>
+          <w:szCs w:val="24"/>
+        </w:rPr>
+        <w:t>V aplikaci tato funkčnost může být použita při zasílání hromadných informací a upozornění na novou zprávu.</w:t>
+      </w:r>
+    </w:p>
+    <w:p>
+      <w:pPr>
+        <w:keepNext/>
+        <w:spacing w:line="360" w:lineRule="auto"/>
+        <w:ind w:left="708" w:firstLine="709"/>
+        <w:jc w:val="center"/>
+      </w:pPr>
+      <w:r>
+        <w:rPr>
+          <w:noProof/>
+          <w:lang w:eastAsia="cs-CZ"/>
+        </w:rPr>
+        <w:drawing>
+          <wp:inline distT="0" distB="0" distL="0" distR="0" wp14:anchorId="14FD2E6C" wp14:editId="4FEA90B1">
+            <wp:extent cx="2414016" cy="2988782"/>
+            <wp:effectExtent l="0" t="0" r="5715" b="2540"/>
+            <wp:docPr id="6" name="Obrázek 6" descr="Firebase Cloud Messaging architecture diagram"/>
+            <wp:cNvGraphicFramePr>
+              <a:graphicFrameLocks xmlns:a="http://schemas.openxmlformats.org/drawingml/2006/main" noChangeAspect="1"/>
+            </wp:cNvGraphicFramePr>
+            <a:graphic xmlns:a="http://schemas.openxmlformats.org/drawingml/2006/main">
+              <a:graphicData uri="http://schemas.openxmlformats.org/drawingml/2006/picture">
+                <pic:pic xmlns:pic="http://schemas.openxmlformats.org/drawingml/2006/picture">
+                  <pic:nvPicPr>
+                    <pic:cNvPr id="0" name="Picture 1" descr="Firebase Cloud Messaging architecture diagram"/>
+                    <pic:cNvPicPr>
+                      <a:picLocks noChangeAspect="1" noChangeArrowheads="1"/>
+                    </pic:cNvPicPr>
+                  </pic:nvPicPr>
+                  <pic:blipFill>
+                    <a:blip r:embed="rId15" cstate="print">
+                      <a:extLst>
+                        <a:ext uri="{28A0092B-C50C-407E-A947-70E740481C1C}">
+                          <a14:useLocalDpi xmlns:a14="http://schemas.microsoft.com/office/drawing/2010/main" val="0"/>
+                        </a:ext>
+                      </a:extLst>
+                    </a:blip>
+                    <a:srcRect/>
+                    <a:stretch>
+                      <a:fillRect/>
+                    </a:stretch>
+                  </pic:blipFill>
+                  <pic:spPr bwMode="auto">
+                    <a:xfrm>
+                      <a:off x="0" y="0"/>
+                      <a:ext cx="2418234" cy="2994005"/>
+                    </a:xfrm>
+                    <a:prstGeom prst="rect">
+                      <a:avLst/>
+                    </a:prstGeom>
+                    <a:noFill/>
+                    <a:ln>
+                      <a:noFill/>
+                    </a:ln>
+                  </pic:spPr>
+                </pic:pic>
+              </a:graphicData>
+            </a:graphic>
+          </wp:inline>
+        </w:drawing>
+      </w:r>
+    </w:p>
+    <w:p>
+      <w:pPr>
+        <w:pStyle w:val="Titulek"/>
+        <w:jc w:val="center"/>
+      </w:pPr>
+      <w:r>
+        <w:t xml:space="preserve">Obrázek </w:t>
+      </w:r>
+      <w:r>
+        <w:fldChar w:fldCharType="begin"/>
+      </w:r>
+      <w:r>
+        <w:instrText xml:space="preserve"> SEQ Obrázek \* ARABIC </w:instrText>
+      </w:r>
+      <w:r>
+        <w:fldChar w:fldCharType="separate"/>
+      </w:r>
+      <w:r>
+        <w:rPr>
+          <w:noProof/>
+        </w:rPr>
+        <w:t>6</w:t>
+      </w:r>
+      <w:r>
+        <w:rPr>
+          <w:noProof/>
+        </w:rPr>
+        <w:fldChar w:fldCharType="end"/>
+      </w:r>
+      <w:r>
+        <w:t xml:space="preserve"> Schéma FCM</w:t>
+      </w:r>
+    </w:p>
+    <w:p>
+      <w:pPr>
+        <w:jc w:val="center"/>
+      </w:pPr>
+      <w:r>
+        <w:t xml:space="preserve">Zdroj: </w:t>
+      </w:r>
+      <w:r>
+        <w:t>https://firebase.google.com</w:t>
+      </w:r>
+    </w:p>
+    <w:p>
+      <w:pPr>
+        <w:spacing w:line="360" w:lineRule="auto"/>
+        <w:ind w:left="708" w:firstLine="709"/>
+        <w:jc w:val="both"/>
+        <w:rPr>
+          <w:rFonts w:ascii="Times New Roman" w:hAnsi="Times New Roman" w:cs="Times New Roman"/>
+          <w:sz w:val="24"/>
+          <w:szCs w:val="24"/>
+        </w:rPr>
+      </w:pPr>
+      <w:proofErr w:type="spellStart"/>
+      <w:r>
+        <w:rPr>
+          <w:rFonts w:ascii="Times New Roman" w:hAnsi="Times New Roman" w:cs="Times New Roman"/>
+          <w:sz w:val="24"/>
+          <w:szCs w:val="24"/>
+        </w:rPr>
+        <w:t>Authentication</w:t>
+      </w:r>
+      <w:proofErr w:type="spellEnd"/>
+    </w:p>
+    <w:p>
+      <w:pPr>
+        <w:spacing w:line="360" w:lineRule="auto"/>
+        <w:ind w:left="708" w:firstLine="709"/>
+        <w:jc w:val="both"/>
+        <w:rPr>
+          <w:rFonts w:ascii="Times New Roman" w:hAnsi="Times New Roman" w:cs="Times New Roman"/>
+          <w:sz w:val="24"/>
+          <w:szCs w:val="24"/>
+        </w:rPr>
+      </w:pPr>
+      <w:r>
+        <w:rPr>
+          <w:rFonts w:ascii="Times New Roman" w:hAnsi="Times New Roman" w:cs="Times New Roman"/>
+          <w:sz w:val="24"/>
+          <w:szCs w:val="24"/>
+        </w:rPr>
+        <w:tab/>
+      </w:r>
+      <w:r>
+        <w:rPr>
+          <w:rFonts w:ascii="Times New Roman" w:hAnsi="Times New Roman" w:cs="Times New Roman"/>
+          <w:sz w:val="24"/>
+          <w:szCs w:val="24"/>
+        </w:rPr>
+        <w:t xml:space="preserve">Tato funkčnost umožňuje integraci přihlašování, která podporuje i přihlašování z jiných sítí. Momentálně podporuje </w:t>
+      </w:r>
+      <w:proofErr w:type="spellStart"/>
+      <w:r>
+        <w:rPr>
+          <w:rFonts w:ascii="Times New Roman" w:hAnsi="Times New Roman" w:cs="Times New Roman"/>
+          <w:sz w:val="24"/>
+          <w:szCs w:val="24"/>
+        </w:rPr>
+        <w:t>Firebase</w:t>
+      </w:r>
+      <w:proofErr w:type="spellEnd"/>
+      <w:r>
+        <w:rPr>
+          <w:rFonts w:ascii="Times New Roman" w:hAnsi="Times New Roman" w:cs="Times New Roman"/>
+          <w:sz w:val="24"/>
+          <w:szCs w:val="24"/>
+        </w:rPr>
+        <w:t xml:space="preserve"> Google, </w:t>
+      </w:r>
+      <w:proofErr w:type="spellStart"/>
+      <w:r>
+        <w:rPr>
+          <w:rFonts w:ascii="Times New Roman" w:hAnsi="Times New Roman" w:cs="Times New Roman"/>
+          <w:sz w:val="24"/>
+          <w:szCs w:val="24"/>
+        </w:rPr>
+        <w:t>Facebook</w:t>
+      </w:r>
+      <w:proofErr w:type="spellEnd"/>
+      <w:r>
+        <w:rPr>
+          <w:rFonts w:ascii="Times New Roman" w:hAnsi="Times New Roman" w:cs="Times New Roman"/>
+          <w:sz w:val="24"/>
+          <w:szCs w:val="24"/>
+        </w:rPr>
+        <w:t xml:space="preserve">, </w:t>
+      </w:r>
+      <w:proofErr w:type="spellStart"/>
+      <w:r>
+        <w:rPr>
+          <w:rFonts w:ascii="Times New Roman" w:hAnsi="Times New Roman" w:cs="Times New Roman"/>
+          <w:sz w:val="24"/>
+          <w:szCs w:val="24"/>
+        </w:rPr>
+        <w:t>Github</w:t>
+      </w:r>
+      <w:proofErr w:type="spellEnd"/>
+      <w:r>
+        <w:rPr>
+          <w:rFonts w:ascii="Times New Roman" w:hAnsi="Times New Roman" w:cs="Times New Roman"/>
+          <w:sz w:val="24"/>
+          <w:szCs w:val="24"/>
+        </w:rPr>
+        <w:t xml:space="preserve">, </w:t>
+      </w:r>
+      <w:proofErr w:type="spellStart"/>
+      <w:r>
+        <w:rPr>
+          <w:rFonts w:ascii="Times New Roman" w:hAnsi="Times New Roman" w:cs="Times New Roman"/>
+          <w:sz w:val="24"/>
+          <w:szCs w:val="24"/>
+        </w:rPr>
+        <w:t>Twitter</w:t>
+      </w:r>
+      <w:proofErr w:type="spellEnd"/>
+      <w:r>
+        <w:rPr>
+          <w:rFonts w:ascii="Times New Roman" w:hAnsi="Times New Roman" w:cs="Times New Roman"/>
+          <w:sz w:val="24"/>
+          <w:szCs w:val="24"/>
+        </w:rPr>
+        <w:t xml:space="preserve"> účty, případně lze poskytnout uživatelům i anonymní učet podle potřeby. Autentizaci provádí </w:t>
+      </w:r>
+      <w:proofErr w:type="spellStart"/>
+      <w:r>
+        <w:rPr>
+          <w:rFonts w:ascii="Times New Roman" w:hAnsi="Times New Roman" w:cs="Times New Roman"/>
+          <w:sz w:val="24"/>
+          <w:szCs w:val="24"/>
+        </w:rPr>
+        <w:t>Firebase</w:t>
+      </w:r>
+      <w:proofErr w:type="spellEnd"/>
+      <w:r>
+        <w:rPr>
+          <w:rFonts w:ascii="Times New Roman" w:hAnsi="Times New Roman" w:cs="Times New Roman"/>
+          <w:sz w:val="24"/>
+          <w:szCs w:val="24"/>
+        </w:rPr>
+        <w:t xml:space="preserve">, který poskytuje vývojáři stejný přístup k údajům, z různých sítí. Po </w:t>
+      </w:r>
+      <w:proofErr w:type="spellStart"/>
+      <w:r>
+        <w:rPr>
+          <w:rFonts w:ascii="Times New Roman" w:hAnsi="Times New Roman" w:cs="Times New Roman"/>
+          <w:sz w:val="24"/>
+          <w:szCs w:val="24"/>
+        </w:rPr>
+        <w:t>přihlašení</w:t>
+      </w:r>
+      <w:proofErr w:type="spellEnd"/>
+      <w:r>
+        <w:rPr>
+          <w:rFonts w:ascii="Times New Roman" w:hAnsi="Times New Roman" w:cs="Times New Roman"/>
+          <w:sz w:val="24"/>
+          <w:szCs w:val="24"/>
+        </w:rPr>
+        <w:t xml:space="preserve"> je k dispozici jméno, email, </w:t>
+      </w:r>
+      <w:proofErr w:type="spellStart"/>
+      <w:r>
+        <w:rPr>
+          <w:rFonts w:ascii="Times New Roman" w:hAnsi="Times New Roman" w:cs="Times New Roman"/>
+          <w:sz w:val="24"/>
+          <w:szCs w:val="24"/>
+        </w:rPr>
+        <w:t>url</w:t>
+      </w:r>
+      <w:proofErr w:type="spellEnd"/>
+      <w:r>
+        <w:rPr>
+          <w:rFonts w:ascii="Times New Roman" w:hAnsi="Times New Roman" w:cs="Times New Roman"/>
+          <w:sz w:val="24"/>
+          <w:szCs w:val="24"/>
+        </w:rPr>
+        <w:t xml:space="preserve"> profilového obrázku uživatele, či identifikátor sítě ze které se uživatel přihlásil. Každému uživateli </w:t>
+      </w:r>
+      <w:proofErr w:type="spellStart"/>
+      <w:r>
+        <w:rPr>
+          <w:rFonts w:ascii="Times New Roman" w:hAnsi="Times New Roman" w:cs="Times New Roman"/>
+          <w:sz w:val="24"/>
+          <w:szCs w:val="24"/>
+        </w:rPr>
+        <w:t>Firebase</w:t>
+      </w:r>
+      <w:proofErr w:type="spellEnd"/>
+      <w:r>
+        <w:rPr>
+          <w:rFonts w:ascii="Times New Roman" w:hAnsi="Times New Roman" w:cs="Times New Roman"/>
+          <w:sz w:val="24"/>
+          <w:szCs w:val="24"/>
+        </w:rPr>
+        <w:t xml:space="preserve"> přid</w:t>
+      </w:r>
+      <w:r>
+        <w:rPr>
+          <w:rFonts w:ascii="Times New Roman" w:hAnsi="Times New Roman" w:cs="Times New Roman"/>
+          <w:sz w:val="24"/>
+          <w:szCs w:val="24"/>
+        </w:rPr>
+        <w:t xml:space="preserve">ělí jedinečný user-id. Po úspěšném přihlášení se údaje o uživateli uloží do databáze. </w:t>
+      </w:r>
+      <w:proofErr w:type="spellStart"/>
+      <w:r>
+        <w:rPr>
+          <w:rFonts w:ascii="Times New Roman" w:hAnsi="Times New Roman" w:cs="Times New Roman"/>
+          <w:sz w:val="24"/>
+          <w:szCs w:val="24"/>
+        </w:rPr>
+        <w:t>Firebase</w:t>
+      </w:r>
+      <w:proofErr w:type="spellEnd"/>
+      <w:r>
+        <w:rPr>
+          <w:rFonts w:ascii="Times New Roman" w:hAnsi="Times New Roman" w:cs="Times New Roman"/>
+          <w:sz w:val="24"/>
+          <w:szCs w:val="24"/>
+        </w:rPr>
+        <w:t xml:space="preserve"> také umožňuje správu uživatelských session napříč webem a mobilními aplikacemi. V naší aplikaci bude funkce využita pro přihlašování, pomocí emailu a hesla, </w:t>
+      </w:r>
+      <w:proofErr w:type="spellStart"/>
+      <w:r>
+        <w:rPr>
+          <w:rFonts w:ascii="Times New Roman" w:hAnsi="Times New Roman" w:cs="Times New Roman"/>
+          <w:sz w:val="24"/>
+          <w:szCs w:val="24"/>
+        </w:rPr>
+        <w:t>Facebooku</w:t>
+      </w:r>
+      <w:proofErr w:type="spellEnd"/>
+      <w:r>
+        <w:rPr>
+          <w:rFonts w:ascii="Times New Roman" w:hAnsi="Times New Roman" w:cs="Times New Roman"/>
+          <w:sz w:val="24"/>
+          <w:szCs w:val="24"/>
+        </w:rPr>
+        <w:t xml:space="preserve"> a sítě Google. </w:t>
+      </w:r>
+    </w:p>
+    <w:p>
+      <w:pPr>
+        <w:spacing w:line="360" w:lineRule="auto"/>
+        <w:ind w:left="708" w:firstLine="709"/>
+        <w:jc w:val="both"/>
+        <w:rPr>
+          <w:rFonts w:ascii="Times New Roman" w:hAnsi="Times New Roman" w:cs="Times New Roman"/>
+          <w:sz w:val="24"/>
+          <w:szCs w:val="24"/>
+        </w:rPr>
+      </w:pPr>
+      <w:proofErr w:type="spellStart"/>
+      <w:r>
+        <w:rPr>
+          <w:rFonts w:ascii="Times New Roman" w:hAnsi="Times New Roman" w:cs="Times New Roman"/>
+          <w:sz w:val="24"/>
+          <w:szCs w:val="24"/>
+        </w:rPr>
+        <w:lastRenderedPageBreak/>
+        <w:t>Realtime</w:t>
+      </w:r>
+      <w:proofErr w:type="spellEnd"/>
+      <w:r>
+        <w:rPr>
+          <w:rFonts w:ascii="Times New Roman" w:hAnsi="Times New Roman" w:cs="Times New Roman"/>
+          <w:sz w:val="24"/>
+          <w:szCs w:val="24"/>
+        </w:rPr>
+        <w:t xml:space="preserve"> Database</w:t>
+      </w:r>
+    </w:p>
+    <w:p>
+      <w:pPr>
+        <w:spacing w:line="360" w:lineRule="auto"/>
+        <w:ind w:left="708" w:firstLine="709"/>
+        <w:jc w:val="both"/>
+        <w:rPr>
+          <w:rFonts w:ascii="Times New Roman" w:hAnsi="Times New Roman" w:cs="Times New Roman"/>
+          <w:sz w:val="24"/>
+          <w:szCs w:val="24"/>
+        </w:rPr>
+      </w:pPr>
+      <w:r>
+        <w:rPr>
+          <w:rFonts w:ascii="Times New Roman" w:hAnsi="Times New Roman" w:cs="Times New Roman"/>
+          <w:sz w:val="24"/>
+          <w:szCs w:val="24"/>
+        </w:rPr>
+        <w:tab/>
+        <w:t xml:space="preserve">Tuto funkčnost bych se nebál označit jako vlajkovou loď celého systému </w:t>
+      </w:r>
+      <w:proofErr w:type="spellStart"/>
+      <w:r>
+        <w:rPr>
+          <w:rFonts w:ascii="Times New Roman" w:hAnsi="Times New Roman" w:cs="Times New Roman"/>
+          <w:sz w:val="24"/>
+          <w:szCs w:val="24"/>
+        </w:rPr>
+        <w:t>Firebase</w:t>
+      </w:r>
+      <w:proofErr w:type="spellEnd"/>
+      <w:r>
+        <w:rPr>
+          <w:rFonts w:ascii="Times New Roman" w:hAnsi="Times New Roman" w:cs="Times New Roman"/>
+          <w:sz w:val="24"/>
+          <w:szCs w:val="24"/>
+        </w:rPr>
+        <w:t>. Jedná se o poměrně sofistikovaný systém</w:t>
+      </w:r>
+      <w:r>
+        <w:rPr>
+          <w:rFonts w:ascii="Times New Roman" w:hAnsi="Times New Roman" w:cs="Times New Roman"/>
+          <w:sz w:val="24"/>
+          <w:szCs w:val="24"/>
+        </w:rPr>
+        <w:t xml:space="preserve"> </w:t>
+      </w:r>
+      <w:proofErr w:type="spellStart"/>
+      <w:r>
+        <w:rPr>
+          <w:rFonts w:ascii="Times New Roman" w:hAnsi="Times New Roman" w:cs="Times New Roman"/>
+          <w:sz w:val="24"/>
+          <w:szCs w:val="24"/>
+        </w:rPr>
+        <w:t>NoSQL</w:t>
+      </w:r>
+      <w:proofErr w:type="spellEnd"/>
+      <w:r>
+        <w:rPr>
+          <w:rFonts w:ascii="Times New Roman" w:hAnsi="Times New Roman" w:cs="Times New Roman"/>
+          <w:sz w:val="24"/>
+          <w:szCs w:val="24"/>
+        </w:rPr>
+        <w:t xml:space="preserve"> databáze</w:t>
+      </w:r>
+      <w:r>
+        <w:rPr>
+          <w:rFonts w:ascii="Times New Roman" w:hAnsi="Times New Roman" w:cs="Times New Roman"/>
+          <w:sz w:val="24"/>
+          <w:szCs w:val="24"/>
+        </w:rPr>
+        <w:t xml:space="preserve">, který umožňuje synchronizaci dat mezi zařízeními v reálném čase. Například změna či přidání záznamu se okamžitě projeví v okně webového prohlížeče i na mobilní aplikaci, bez </w:t>
+      </w:r>
+      <w:r>
+        <w:rPr>
+          <w:rFonts w:ascii="Times New Roman" w:hAnsi="Times New Roman" w:cs="Times New Roman"/>
+          <w:sz w:val="24"/>
+          <w:szCs w:val="24"/>
+        </w:rPr>
+        <w:t>jakékoliv implementaci navíc, ze strany vývojáře. Databáze je také optimalizována pro práci v </w:t>
+      </w:r>
+      <w:proofErr w:type="spellStart"/>
+      <w:r>
+        <w:rPr>
+          <w:rFonts w:ascii="Times New Roman" w:hAnsi="Times New Roman" w:cs="Times New Roman"/>
+          <w:sz w:val="24"/>
+          <w:szCs w:val="24"/>
+        </w:rPr>
+        <w:t>offline</w:t>
+      </w:r>
+      <w:proofErr w:type="spellEnd"/>
+      <w:r>
+        <w:rPr>
+          <w:rFonts w:ascii="Times New Roman" w:hAnsi="Times New Roman" w:cs="Times New Roman"/>
+          <w:sz w:val="24"/>
+          <w:szCs w:val="24"/>
+        </w:rPr>
+        <w:t xml:space="preserve"> režimu, který u mobilních zařízení nastává poměrně často, data se ukládají na lokální </w:t>
+      </w:r>
+      <w:proofErr w:type="spellStart"/>
+      <w:r>
+        <w:rPr>
+          <w:rFonts w:ascii="Times New Roman" w:hAnsi="Times New Roman" w:cs="Times New Roman"/>
+          <w:sz w:val="24"/>
+          <w:szCs w:val="24"/>
+        </w:rPr>
+        <w:t>cache</w:t>
+      </w:r>
+      <w:proofErr w:type="spellEnd"/>
+      <w:r>
+        <w:rPr>
+          <w:rFonts w:ascii="Times New Roman" w:hAnsi="Times New Roman" w:cs="Times New Roman"/>
+          <w:sz w:val="24"/>
+          <w:szCs w:val="24"/>
+        </w:rPr>
+        <w:t xml:space="preserve"> a po získání připojení se automaticky se synchronizují. Databáze umožňuje řízení přístupu jednotlivým u</w:t>
+      </w:r>
+      <w:r>
+        <w:rPr>
+          <w:rFonts w:ascii="Times New Roman" w:hAnsi="Times New Roman" w:cs="Times New Roman"/>
+          <w:sz w:val="24"/>
+          <w:szCs w:val="24"/>
+        </w:rPr>
+        <w:t>živatelů, či skupinám uživatelů pomocí pravidel, umožňující reflektovat uživatelské parametry (např. user-id) a jiné proměnné v databázi. Byť je databáze koncipována jako JSON objekt, můžeme ovlivňovat strukturu ukládaných dat pomocí širokého spektra podmínek. V realizované aplikaci bude databáze hrát klíčovou roli a bude se o ni opírat většina částí systému.</w:t>
+      </w:r>
+      <w:r>
+        <w:rPr>
+          <w:rFonts w:ascii="Times New Roman" w:hAnsi="Times New Roman" w:cs="Times New Roman"/>
+          <w:sz w:val="24"/>
+          <w:szCs w:val="24"/>
+        </w:rPr>
+        <w:t xml:space="preserve"> Databáze v naší aplikaci bude provozována na tarifu </w:t>
+      </w:r>
+      <w:proofErr w:type="spellStart"/>
+      <w:r>
+        <w:rPr>
+          <w:rFonts w:ascii="Times New Roman" w:hAnsi="Times New Roman" w:cs="Times New Roman"/>
+          <w:sz w:val="24"/>
+          <w:szCs w:val="24"/>
+        </w:rPr>
+        <w:t>Spark</w:t>
+      </w:r>
+      <w:proofErr w:type="spellEnd"/>
+      <w:r>
+        <w:rPr>
+          <w:rFonts w:ascii="Times New Roman" w:hAnsi="Times New Roman" w:cs="Times New Roman"/>
+          <w:sz w:val="24"/>
+          <w:szCs w:val="24"/>
+        </w:rPr>
+        <w:t xml:space="preserve">, tudíž se na ní vztahují určitá omezení. Databáze může mít maximálně 100 současně běžících připojení, 1GB velikost uložiště, </w:t>
+      </w:r>
+      <w:proofErr w:type="spellStart"/>
+      <w:r>
+        <w:rPr>
+          <w:rFonts w:ascii="Times New Roman" w:hAnsi="Times New Roman" w:cs="Times New Roman"/>
+          <w:sz w:val="24"/>
+          <w:szCs w:val="24"/>
+        </w:rPr>
+        <w:t>traffic</w:t>
+      </w:r>
+      <w:proofErr w:type="spellEnd"/>
+      <w:r>
+        <w:rPr>
+          <w:rFonts w:ascii="Times New Roman" w:hAnsi="Times New Roman" w:cs="Times New Roman"/>
+          <w:sz w:val="24"/>
+          <w:szCs w:val="24"/>
+        </w:rPr>
+        <w:t xml:space="preserve"> 10GB měsíčně, databáze také neumožňuje automatickou záloh. Žádný z těchto limitů se naší aplikace zásadně nedotkne.</w:t>
+      </w:r>
+    </w:p>
+    <w:p>
+      <w:pPr>
+        <w:spacing w:line="360" w:lineRule="auto"/>
+        <w:ind w:left="708" w:firstLine="709"/>
+        <w:jc w:val="both"/>
+        <w:rPr>
+          <w:rFonts w:ascii="Times New Roman" w:hAnsi="Times New Roman" w:cs="Times New Roman"/>
+          <w:sz w:val="24"/>
+          <w:szCs w:val="24"/>
+        </w:rPr>
+      </w:pPr>
+      <w:proofErr w:type="spellStart"/>
+      <w:r>
+        <w:rPr>
+          <w:rFonts w:ascii="Times New Roman" w:hAnsi="Times New Roman" w:cs="Times New Roman"/>
+          <w:sz w:val="24"/>
+          <w:szCs w:val="24"/>
+        </w:rPr>
+        <w:t>Storage</w:t>
+      </w:r>
+      <w:proofErr w:type="spellEnd"/>
+    </w:p>
+    <w:p>
+      <w:pPr>
+        <w:spacing w:line="360" w:lineRule="auto"/>
+        <w:ind w:left="708" w:firstLine="709"/>
+        <w:jc w:val="both"/>
+        <w:rPr>
+          <w:rFonts w:ascii="Times New Roman" w:hAnsi="Times New Roman" w:cs="Times New Roman"/>
+          <w:sz w:val="24"/>
+          <w:szCs w:val="24"/>
+        </w:rPr>
+      </w:pPr>
+      <w:r>
+        <w:rPr>
+          <w:rFonts w:ascii="Times New Roman" w:hAnsi="Times New Roman" w:cs="Times New Roman"/>
+          <w:sz w:val="24"/>
+          <w:szCs w:val="24"/>
+        </w:rPr>
+        <w:tab/>
+        <w:t xml:space="preserve">Uložiště, které slouží pro </w:t>
+      </w:r>
+      <w:proofErr w:type="spellStart"/>
+      <w:r>
+        <w:rPr>
+          <w:rFonts w:ascii="Times New Roman" w:hAnsi="Times New Roman" w:cs="Times New Roman"/>
+          <w:sz w:val="24"/>
+          <w:szCs w:val="24"/>
+        </w:rPr>
+        <w:t>ukládní</w:t>
+      </w:r>
+      <w:proofErr w:type="spellEnd"/>
+      <w:r>
+        <w:rPr>
+          <w:rFonts w:ascii="Times New Roman" w:hAnsi="Times New Roman" w:cs="Times New Roman"/>
+          <w:sz w:val="24"/>
+          <w:szCs w:val="24"/>
+        </w:rPr>
+        <w:t xml:space="preserve"> uživatelského obsahu. Oproti klasickému </w:t>
+      </w:r>
+      <w:proofErr w:type="spellStart"/>
+      <w:r>
+        <w:rPr>
+          <w:rFonts w:ascii="Times New Roman" w:hAnsi="Times New Roman" w:cs="Times New Roman"/>
+          <w:sz w:val="24"/>
+          <w:szCs w:val="24"/>
+        </w:rPr>
+        <w:t>cloudovému</w:t>
+      </w:r>
+      <w:proofErr w:type="spellEnd"/>
+      <w:r>
+        <w:rPr>
+          <w:rFonts w:ascii="Times New Roman" w:hAnsi="Times New Roman" w:cs="Times New Roman"/>
+          <w:sz w:val="24"/>
+          <w:szCs w:val="24"/>
+        </w:rPr>
+        <w:t xml:space="preserve"> úložišti má několik výhod. Umožňuje ochranu před neoprávněným přístupem </w:t>
+      </w:r>
+      <w:proofErr w:type="spellStart"/>
+      <w:r>
+        <w:rPr>
+          <w:rFonts w:ascii="Times New Roman" w:hAnsi="Times New Roman" w:cs="Times New Roman"/>
+          <w:sz w:val="24"/>
+          <w:szCs w:val="24"/>
+        </w:rPr>
+        <w:t>npř</w:t>
+      </w:r>
+      <w:proofErr w:type="spellEnd"/>
+      <w:r>
+        <w:rPr>
+          <w:rFonts w:ascii="Times New Roman" w:hAnsi="Times New Roman" w:cs="Times New Roman"/>
+          <w:sz w:val="24"/>
+          <w:szCs w:val="24"/>
+        </w:rPr>
+        <w:t xml:space="preserve">. nepřihlášenému uživateli aplikace. Všechny přenosy, které probíhají mezi uložištěm a zařízením jsou zabezpečené. Stejně jako u databáze je zde ošetřeno chování při výpadku připojení, tak aby po opětovném připojení pokračovalo stahování dále. </w:t>
+      </w:r>
+      <w:proofErr w:type="spellStart"/>
+      <w:r>
+        <w:rPr>
+          <w:rFonts w:ascii="Times New Roman" w:hAnsi="Times New Roman" w:cs="Times New Roman"/>
+          <w:sz w:val="24"/>
+          <w:szCs w:val="24"/>
+        </w:rPr>
+        <w:t>Storage</w:t>
+      </w:r>
+      <w:proofErr w:type="spellEnd"/>
+      <w:r>
+        <w:rPr>
+          <w:rFonts w:ascii="Times New Roman" w:hAnsi="Times New Roman" w:cs="Times New Roman"/>
+          <w:sz w:val="24"/>
+          <w:szCs w:val="24"/>
+        </w:rPr>
+        <w:t xml:space="preserve"> podobně jako databáze obsahuje v našem tarifu určitá omezení. Velikost uložiště je 5GB, denní </w:t>
+      </w:r>
+      <w:proofErr w:type="spellStart"/>
+      <w:r>
+        <w:rPr>
+          <w:rFonts w:ascii="Times New Roman" w:hAnsi="Times New Roman" w:cs="Times New Roman"/>
+          <w:sz w:val="24"/>
+          <w:szCs w:val="24"/>
+        </w:rPr>
+        <w:t>traffic</w:t>
+      </w:r>
+      <w:proofErr w:type="spellEnd"/>
+      <w:r>
+        <w:rPr>
+          <w:rFonts w:ascii="Times New Roman" w:hAnsi="Times New Roman" w:cs="Times New Roman"/>
+          <w:sz w:val="24"/>
+          <w:szCs w:val="24"/>
+        </w:rPr>
+        <w:t xml:space="preserve"> je 1GB a jsme limitování i počtem operací 20k </w:t>
+      </w:r>
+      <w:proofErr w:type="spellStart"/>
+      <w:r>
+        <w:rPr>
+          <w:rFonts w:ascii="Times New Roman" w:hAnsi="Times New Roman" w:cs="Times New Roman"/>
+          <w:sz w:val="24"/>
+          <w:szCs w:val="24"/>
+        </w:rPr>
+        <w:t>upload</w:t>
+      </w:r>
+      <w:proofErr w:type="spellEnd"/>
+      <w:r>
+        <w:rPr>
+          <w:rFonts w:ascii="Times New Roman" w:hAnsi="Times New Roman" w:cs="Times New Roman"/>
+          <w:sz w:val="24"/>
+          <w:szCs w:val="24"/>
+        </w:rPr>
+        <w:t xml:space="preserve"> a 50k </w:t>
+      </w:r>
+      <w:proofErr w:type="spellStart"/>
+      <w:r>
+        <w:rPr>
+          <w:rFonts w:ascii="Times New Roman" w:hAnsi="Times New Roman" w:cs="Times New Roman"/>
+          <w:sz w:val="24"/>
+          <w:szCs w:val="24"/>
+        </w:rPr>
+        <w:t>download</w:t>
+      </w:r>
+      <w:proofErr w:type="spellEnd"/>
+      <w:r>
+        <w:rPr>
+          <w:rFonts w:ascii="Times New Roman" w:hAnsi="Times New Roman" w:cs="Times New Roman"/>
+          <w:sz w:val="24"/>
+          <w:szCs w:val="24"/>
+        </w:rPr>
+        <w:t xml:space="preserve">. Žádné z těchto omezení by se nemělo dotknout aplikace. </w:t>
+      </w:r>
+      <w:proofErr w:type="spellStart"/>
+      <w:r>
+        <w:rPr>
+          <w:rFonts w:ascii="Times New Roman" w:hAnsi="Times New Roman" w:cs="Times New Roman"/>
+          <w:sz w:val="24"/>
+          <w:szCs w:val="24"/>
+        </w:rPr>
+        <w:t>Storage</w:t>
+      </w:r>
+      <w:proofErr w:type="spellEnd"/>
+      <w:r>
+        <w:rPr>
+          <w:rFonts w:ascii="Times New Roman" w:hAnsi="Times New Roman" w:cs="Times New Roman"/>
+          <w:sz w:val="24"/>
+          <w:szCs w:val="24"/>
+        </w:rPr>
+        <w:t xml:space="preserve"> může být použita </w:t>
+      </w:r>
+      <w:r>
+        <w:rPr>
+          <w:rFonts w:ascii="Times New Roman" w:hAnsi="Times New Roman" w:cs="Times New Roman"/>
+          <w:sz w:val="24"/>
+          <w:szCs w:val="24"/>
+        </w:rPr>
+        <w:t xml:space="preserve">v </w:t>
+      </w:r>
+      <w:proofErr w:type="gramStart"/>
+      <w:r>
+        <w:rPr>
+          <w:rFonts w:ascii="Times New Roman" w:hAnsi="Times New Roman" w:cs="Times New Roman"/>
+          <w:sz w:val="24"/>
+          <w:szCs w:val="24"/>
+        </w:rPr>
+        <w:t>aplikaci</w:t>
+      </w:r>
+      <w:r>
+        <w:rPr>
+          <w:rFonts w:ascii="Times New Roman" w:hAnsi="Times New Roman" w:cs="Times New Roman"/>
+          <w:sz w:val="24"/>
+          <w:szCs w:val="24"/>
+        </w:rPr>
+        <w:t xml:space="preserve">  jako</w:t>
+      </w:r>
+      <w:proofErr w:type="gramEnd"/>
+      <w:r>
+        <w:rPr>
+          <w:rFonts w:ascii="Times New Roman" w:hAnsi="Times New Roman" w:cs="Times New Roman"/>
+          <w:sz w:val="24"/>
+          <w:szCs w:val="24"/>
+        </w:rPr>
+        <w:t xml:space="preserve"> uložiště pro multimediální zprávy mezi uživateli.</w:t>
+      </w:r>
+    </w:p>
+    <w:p>
+      <w:pPr>
+        <w:spacing w:line="360" w:lineRule="auto"/>
+        <w:ind w:left="708" w:firstLine="709"/>
+        <w:jc w:val="both"/>
+        <w:rPr>
+          <w:rFonts w:ascii="Times New Roman" w:hAnsi="Times New Roman" w:cs="Times New Roman"/>
+          <w:sz w:val="24"/>
+          <w:szCs w:val="24"/>
+        </w:rPr>
+      </w:pPr>
+      <w:proofErr w:type="spellStart"/>
+      <w:r>
+        <w:rPr>
+          <w:rFonts w:ascii="Times New Roman" w:hAnsi="Times New Roman" w:cs="Times New Roman"/>
+          <w:sz w:val="24"/>
+          <w:szCs w:val="24"/>
+        </w:rPr>
+        <w:t>Hosting</w:t>
+      </w:r>
+      <w:proofErr w:type="spellEnd"/>
+    </w:p>
+    <w:p>
+      <w:pPr>
+        <w:spacing w:line="360" w:lineRule="auto"/>
+        <w:ind w:left="708" w:firstLine="709"/>
+        <w:jc w:val="both"/>
+        <w:rPr>
+          <w:rFonts w:ascii="Times New Roman" w:hAnsi="Times New Roman" w:cs="Times New Roman"/>
+          <w:sz w:val="24"/>
+          <w:szCs w:val="24"/>
+        </w:rPr>
+      </w:pPr>
+      <w:r>
+        <w:rPr>
+          <w:rFonts w:ascii="Times New Roman" w:hAnsi="Times New Roman" w:cs="Times New Roman"/>
+          <w:sz w:val="24"/>
+          <w:szCs w:val="24"/>
+        </w:rPr>
+        <w:lastRenderedPageBreak/>
+        <w:tab/>
+      </w:r>
+      <w:proofErr w:type="spellStart"/>
+      <w:r>
+        <w:rPr>
+          <w:rFonts w:ascii="Times New Roman" w:hAnsi="Times New Roman" w:cs="Times New Roman"/>
+          <w:sz w:val="24"/>
+          <w:szCs w:val="24"/>
+        </w:rPr>
+        <w:t>Hosting</w:t>
+      </w:r>
+      <w:proofErr w:type="spellEnd"/>
+      <w:r>
+        <w:rPr>
+          <w:rFonts w:ascii="Times New Roman" w:hAnsi="Times New Roman" w:cs="Times New Roman"/>
+          <w:sz w:val="24"/>
+          <w:szCs w:val="24"/>
+        </w:rPr>
+        <w:t xml:space="preserve"> představuje klasi</w:t>
+      </w:r>
+      <w:r>
+        <w:rPr>
+          <w:rFonts w:ascii="Times New Roman" w:hAnsi="Times New Roman" w:cs="Times New Roman"/>
+          <w:sz w:val="24"/>
+          <w:szCs w:val="24"/>
+        </w:rPr>
+        <w:t xml:space="preserve">cký </w:t>
+      </w:r>
+      <w:proofErr w:type="spellStart"/>
+      <w:r>
+        <w:rPr>
+          <w:rFonts w:ascii="Times New Roman" w:hAnsi="Times New Roman" w:cs="Times New Roman"/>
+          <w:sz w:val="24"/>
+          <w:szCs w:val="24"/>
+        </w:rPr>
+        <w:t>webhosting</w:t>
+      </w:r>
+      <w:proofErr w:type="spellEnd"/>
+      <w:r>
+        <w:rPr>
+          <w:rFonts w:ascii="Times New Roman" w:hAnsi="Times New Roman" w:cs="Times New Roman"/>
+          <w:sz w:val="24"/>
+          <w:szCs w:val="24"/>
+        </w:rPr>
+        <w:t xml:space="preserve">, který neobsahuje žádnou specifickou vlastnost, která by zde stála za zmínku. V aplikaci </w:t>
+      </w:r>
+      <w:proofErr w:type="spellStart"/>
+      <w:r>
+        <w:rPr>
+          <w:rFonts w:ascii="Times New Roman" w:hAnsi="Times New Roman" w:cs="Times New Roman"/>
+          <w:sz w:val="24"/>
+          <w:szCs w:val="24"/>
+        </w:rPr>
+        <w:t>Hosting</w:t>
+      </w:r>
+      <w:proofErr w:type="spellEnd"/>
+      <w:r>
+        <w:rPr>
+          <w:rFonts w:ascii="Times New Roman" w:hAnsi="Times New Roman" w:cs="Times New Roman"/>
+          <w:sz w:val="24"/>
+          <w:szCs w:val="24"/>
+        </w:rPr>
+        <w:t xml:space="preserve"> nebude použit. </w:t>
+      </w:r>
+      <w:proofErr w:type="spellStart"/>
+      <w:r>
+        <w:rPr>
+          <w:rFonts w:ascii="Times New Roman" w:hAnsi="Times New Roman" w:cs="Times New Roman"/>
+          <w:sz w:val="24"/>
+          <w:szCs w:val="24"/>
+        </w:rPr>
+        <w:t>Hosting</w:t>
+      </w:r>
+      <w:proofErr w:type="spellEnd"/>
+      <w:r>
+        <w:rPr>
+          <w:rFonts w:ascii="Times New Roman" w:hAnsi="Times New Roman" w:cs="Times New Roman"/>
+          <w:sz w:val="24"/>
+          <w:szCs w:val="24"/>
+        </w:rPr>
+        <w:t xml:space="preserve"> je limitován 1GB uložiště a </w:t>
+      </w:r>
+      <w:proofErr w:type="spellStart"/>
+      <w:r>
+        <w:rPr>
+          <w:rFonts w:ascii="Times New Roman" w:hAnsi="Times New Roman" w:cs="Times New Roman"/>
+          <w:sz w:val="24"/>
+          <w:szCs w:val="24"/>
+        </w:rPr>
+        <w:t>trafficem</w:t>
+      </w:r>
+      <w:proofErr w:type="spellEnd"/>
+      <w:r>
+        <w:rPr>
+          <w:rFonts w:ascii="Times New Roman" w:hAnsi="Times New Roman" w:cs="Times New Roman"/>
+          <w:sz w:val="24"/>
+          <w:szCs w:val="24"/>
+        </w:rPr>
+        <w:t xml:space="preserve"> 10GB za měsíc.</w:t>
+      </w:r>
+    </w:p>
+    <w:p>
+      <w:pPr>
+        <w:spacing w:line="360" w:lineRule="auto"/>
+        <w:ind w:left="708" w:firstLine="709"/>
+        <w:jc w:val="both"/>
+        <w:rPr>
+          <w:rFonts w:ascii="Times New Roman" w:hAnsi="Times New Roman" w:cs="Times New Roman"/>
+          <w:sz w:val="24"/>
+          <w:szCs w:val="24"/>
+        </w:rPr>
+      </w:pPr>
+      <w:r>
+        <w:rPr>
+          <w:rFonts w:ascii="Times New Roman" w:hAnsi="Times New Roman" w:cs="Times New Roman"/>
+          <w:sz w:val="24"/>
+          <w:szCs w:val="24"/>
+        </w:rPr>
+        <w:t xml:space="preserve">Test </w:t>
+      </w:r>
+      <w:proofErr w:type="spellStart"/>
+      <w:r>
+        <w:rPr>
+          <w:rFonts w:ascii="Times New Roman" w:hAnsi="Times New Roman" w:cs="Times New Roman"/>
+          <w:sz w:val="24"/>
+          <w:szCs w:val="24"/>
+        </w:rPr>
+        <w:t>Lab</w:t>
+      </w:r>
+      <w:proofErr w:type="spellEnd"/>
+    </w:p>
+    <w:p>
+      <w:pPr>
+        <w:spacing w:line="360" w:lineRule="auto"/>
+        <w:ind w:left="708" w:firstLine="709"/>
+        <w:jc w:val="both"/>
+        <w:rPr>
+          <w:rFonts w:ascii="Times New Roman" w:hAnsi="Times New Roman" w:cs="Times New Roman"/>
+          <w:sz w:val="24"/>
+          <w:szCs w:val="24"/>
+        </w:rPr>
+      </w:pPr>
+      <w:r>
+        <w:rPr>
+          <w:rFonts w:ascii="Times New Roman" w:hAnsi="Times New Roman" w:cs="Times New Roman"/>
+          <w:sz w:val="24"/>
+          <w:szCs w:val="24"/>
+        </w:rPr>
+        <w:tab/>
+        <w:t xml:space="preserve">Funkce umožňující otestování naší aplikace na různých zařízení. Testy mohou být robotické, kdy </w:t>
+      </w:r>
+      <w:proofErr w:type="spellStart"/>
+      <w:r>
+        <w:rPr>
+          <w:rFonts w:ascii="Times New Roman" w:hAnsi="Times New Roman" w:cs="Times New Roman"/>
+          <w:sz w:val="24"/>
+          <w:szCs w:val="24"/>
+        </w:rPr>
+        <w:t>Firebase</w:t>
+      </w:r>
+      <w:proofErr w:type="spellEnd"/>
+      <w:r>
+        <w:rPr>
+          <w:rFonts w:ascii="Times New Roman" w:hAnsi="Times New Roman" w:cs="Times New Roman"/>
+          <w:sz w:val="24"/>
+          <w:szCs w:val="24"/>
+        </w:rPr>
+        <w:t xml:space="preserve"> objevuje jednotlivé části aplikace a testuje</w:t>
+      </w:r>
+      <w:r>
+        <w:rPr>
+          <w:rFonts w:ascii="Times New Roman" w:hAnsi="Times New Roman" w:cs="Times New Roman"/>
+          <w:sz w:val="24"/>
+          <w:szCs w:val="24"/>
+        </w:rPr>
+        <w:t xml:space="preserve"> je</w:t>
+      </w:r>
+      <w:r>
+        <w:rPr>
+          <w:rFonts w:ascii="Times New Roman" w:hAnsi="Times New Roman" w:cs="Times New Roman"/>
+          <w:sz w:val="24"/>
+          <w:szCs w:val="24"/>
+        </w:rPr>
+        <w:t xml:space="preserve"> náhodným způsobem, nebo můžeme dodat vlastní testovací scénáře. Výsledky </w:t>
+      </w:r>
+      <w:r>
+        <w:rPr>
+          <w:rFonts w:ascii="Times New Roman" w:hAnsi="Times New Roman" w:cs="Times New Roman"/>
+          <w:sz w:val="24"/>
+          <w:szCs w:val="24"/>
+        </w:rPr>
+        <w:t xml:space="preserve">testů jsou podloženy logy, videem a snímky obrazovky. </w:t>
+      </w:r>
+      <w:r>
+        <w:rPr>
+          <w:rFonts w:ascii="Times New Roman" w:hAnsi="Times New Roman" w:cs="Times New Roman"/>
+          <w:sz w:val="24"/>
+          <w:szCs w:val="24"/>
+        </w:rPr>
+        <w:t>Aplikace bude využívat základní robotické testování, které by mohlo objevit chyby a snížit čas potřebný na manuální testování aplikace, které by se soustředilo pouze na testování běžného chování uživatele. V našem tarifu jsme omezeni 15 testy denně.</w:t>
+      </w:r>
+    </w:p>
+    <w:p>
+      <w:pPr>
+        <w:spacing w:line="360" w:lineRule="auto"/>
+        <w:ind w:left="708" w:firstLine="709"/>
+        <w:jc w:val="both"/>
+        <w:rPr>
+          <w:rFonts w:ascii="Times New Roman" w:hAnsi="Times New Roman" w:cs="Times New Roman"/>
+          <w:sz w:val="24"/>
+          <w:szCs w:val="24"/>
+        </w:rPr>
+      </w:pPr>
+      <w:proofErr w:type="spellStart"/>
+      <w:r>
+        <w:rPr>
+          <w:rFonts w:ascii="Times New Roman" w:hAnsi="Times New Roman" w:cs="Times New Roman"/>
+          <w:sz w:val="24"/>
+          <w:szCs w:val="24"/>
+        </w:rPr>
+        <w:t>Crash</w:t>
+      </w:r>
+      <w:proofErr w:type="spellEnd"/>
+      <w:r>
+        <w:rPr>
+          <w:rFonts w:ascii="Times New Roman" w:hAnsi="Times New Roman" w:cs="Times New Roman"/>
+          <w:sz w:val="24"/>
+          <w:szCs w:val="24"/>
+        </w:rPr>
+        <w:t xml:space="preserve"> Reporting</w:t>
+      </w:r>
+    </w:p>
+    <w:p>
+      <w:pPr>
+        <w:spacing w:line="360" w:lineRule="auto"/>
+        <w:ind w:left="708" w:firstLine="709"/>
+        <w:jc w:val="both"/>
+        <w:rPr>
+          <w:rFonts w:ascii="Times New Roman" w:hAnsi="Times New Roman" w:cs="Times New Roman"/>
+          <w:sz w:val="24"/>
+          <w:szCs w:val="24"/>
+        </w:rPr>
+      </w:pPr>
+      <w:r>
+        <w:rPr>
+          <w:rFonts w:ascii="Times New Roman" w:hAnsi="Times New Roman" w:cs="Times New Roman"/>
+          <w:sz w:val="24"/>
+          <w:szCs w:val="24"/>
+        </w:rPr>
+        <w:tab/>
+      </w:r>
+      <w:r>
+        <w:rPr>
+          <w:rFonts w:ascii="Times New Roman" w:hAnsi="Times New Roman" w:cs="Times New Roman"/>
+          <w:sz w:val="24"/>
+          <w:szCs w:val="24"/>
+        </w:rPr>
+        <w:t xml:space="preserve">Umožňuje reportovat pády aplikace v reálném provozu a shromažďovat je do webové konzole aplikace. Součástí reportu je kompletní výpis </w:t>
+      </w:r>
+      <w:proofErr w:type="spellStart"/>
+      <w:r>
+        <w:rPr>
+          <w:rFonts w:ascii="Times New Roman" w:hAnsi="Times New Roman" w:cs="Times New Roman"/>
+          <w:sz w:val="24"/>
+          <w:szCs w:val="24"/>
+        </w:rPr>
+        <w:t>stack</w:t>
+      </w:r>
+      <w:proofErr w:type="spellEnd"/>
+      <w:r>
+        <w:rPr>
+          <w:rFonts w:ascii="Times New Roman" w:hAnsi="Times New Roman" w:cs="Times New Roman"/>
+          <w:sz w:val="24"/>
+          <w:szCs w:val="24"/>
+        </w:rPr>
+        <w:t xml:space="preserve"> </w:t>
+      </w:r>
+      <w:proofErr w:type="spellStart"/>
+      <w:r>
+        <w:rPr>
+          <w:rFonts w:ascii="Times New Roman" w:hAnsi="Times New Roman" w:cs="Times New Roman"/>
+          <w:sz w:val="24"/>
+          <w:szCs w:val="24"/>
+        </w:rPr>
+        <w:t>trace</w:t>
+      </w:r>
+      <w:proofErr w:type="spellEnd"/>
+      <w:r>
+        <w:rPr>
+          <w:rFonts w:ascii="Times New Roman" w:hAnsi="Times New Roman" w:cs="Times New Roman"/>
+          <w:sz w:val="24"/>
+          <w:szCs w:val="24"/>
+        </w:rPr>
+        <w:t xml:space="preserve">, tudíž můžeme lépe lokalizovat pád a jeho příčinu. Do aplikace si také můžeme přidat naše vlastní podpůrné logy, které případně uvidíme při pádu.  Tato </w:t>
+      </w:r>
+      <w:r>
+        <w:rPr>
+          <w:rFonts w:ascii="Times New Roman" w:hAnsi="Times New Roman" w:cs="Times New Roman"/>
+          <w:sz w:val="24"/>
+          <w:szCs w:val="24"/>
+        </w:rPr>
+        <w:t xml:space="preserve">celá </w:t>
+      </w:r>
+      <w:r>
+        <w:rPr>
+          <w:rFonts w:ascii="Times New Roman" w:hAnsi="Times New Roman" w:cs="Times New Roman"/>
+          <w:sz w:val="24"/>
+          <w:szCs w:val="24"/>
+        </w:rPr>
+        <w:t>funkčnost je plně zdarma.</w:t>
       </w:r>
       <w:bookmarkStart w:id="0" w:name="_GoBack"/>
       <w:bookmarkEnd w:id="0"/>
-    </w:p>
-    <w:p>
-      <w:pPr>
-        <w:spacing w:line="360" w:lineRule="auto"/>
-        <w:ind w:left="708" w:firstLine="709"/>
-        <w:jc w:val="both"/>
-        <w:rPr>
-          <w:rFonts w:ascii="Times New Roman" w:hAnsi="Times New Roman" w:cs="Times New Roman"/>
-          <w:sz w:val="24"/>
-          <w:szCs w:val="24"/>
-        </w:rPr>
-      </w:pPr>
-      <w:proofErr w:type="spellStart"/>
-      <w:r>
-        <w:rPr>
-          <w:rFonts w:ascii="Times New Roman" w:hAnsi="Times New Roman" w:cs="Times New Roman"/>
-          <w:sz w:val="24"/>
-          <w:szCs w:val="24"/>
-        </w:rPr>
-        <w:t>Authentication</w:t>
-      </w:r>
-      <w:proofErr w:type="spellEnd"/>
-    </w:p>
-    <w:p>
-      <w:pPr>
-        <w:spacing w:line="360" w:lineRule="auto"/>
-        <w:ind w:left="708" w:firstLine="709"/>
-        <w:jc w:val="both"/>
-        <w:rPr>
-          <w:rFonts w:ascii="Times New Roman" w:hAnsi="Times New Roman" w:cs="Times New Roman"/>
-          <w:sz w:val="24"/>
-          <w:szCs w:val="24"/>
-        </w:rPr>
-      </w:pPr>
-      <w:proofErr w:type="spellStart"/>
-      <w:r>
-        <w:rPr>
-          <w:rFonts w:ascii="Times New Roman" w:hAnsi="Times New Roman" w:cs="Times New Roman"/>
-          <w:sz w:val="24"/>
-          <w:szCs w:val="24"/>
-        </w:rPr>
-        <w:t>Realtime</w:t>
-      </w:r>
-      <w:proofErr w:type="spellEnd"/>
-      <w:r>
-        <w:rPr>
-          <w:rFonts w:ascii="Times New Roman" w:hAnsi="Times New Roman" w:cs="Times New Roman"/>
-          <w:sz w:val="24"/>
-          <w:szCs w:val="24"/>
-        </w:rPr>
-        <w:t xml:space="preserve"> Database</w:t>
-      </w:r>
-    </w:p>
-    <w:p>
-      <w:pPr>
-        <w:spacing w:line="360" w:lineRule="auto"/>
-        <w:ind w:left="708" w:firstLine="709"/>
-        <w:jc w:val="both"/>
-        <w:rPr>
-          <w:rFonts w:ascii="Times New Roman" w:hAnsi="Times New Roman" w:cs="Times New Roman"/>
-          <w:sz w:val="24"/>
-          <w:szCs w:val="24"/>
-        </w:rPr>
-      </w:pPr>
-      <w:proofErr w:type="spellStart"/>
-      <w:r>
-        <w:rPr>
-          <w:rFonts w:ascii="Times New Roman" w:hAnsi="Times New Roman" w:cs="Times New Roman"/>
-          <w:sz w:val="24"/>
-          <w:szCs w:val="24"/>
-        </w:rPr>
-        <w:t>Storage</w:t>
-      </w:r>
-      <w:proofErr w:type="spellEnd"/>
-    </w:p>
-    <w:p>
-      <w:pPr>
-        <w:spacing w:line="360" w:lineRule="auto"/>
-        <w:ind w:left="708" w:firstLine="709"/>
-        <w:jc w:val="both"/>
-        <w:rPr>
-          <w:rFonts w:ascii="Times New Roman" w:hAnsi="Times New Roman" w:cs="Times New Roman"/>
-          <w:sz w:val="24"/>
-          <w:szCs w:val="24"/>
-        </w:rPr>
-      </w:pPr>
-      <w:proofErr w:type="spellStart"/>
-      <w:r>
-        <w:rPr>
-          <w:rFonts w:ascii="Times New Roman" w:hAnsi="Times New Roman" w:cs="Times New Roman"/>
-          <w:sz w:val="24"/>
-          <w:szCs w:val="24"/>
-        </w:rPr>
-        <w:t>Hosting</w:t>
-      </w:r>
-      <w:proofErr w:type="spellEnd"/>
-    </w:p>
-    <w:p>
-      <w:pPr>
-        <w:spacing w:line="360" w:lineRule="auto"/>
-        <w:ind w:left="708" w:firstLine="709"/>
-        <w:jc w:val="both"/>
-        <w:rPr>
-          <w:rFonts w:ascii="Times New Roman" w:hAnsi="Times New Roman" w:cs="Times New Roman"/>
-          <w:sz w:val="24"/>
-          <w:szCs w:val="24"/>
-        </w:rPr>
-      </w:pPr>
-      <w:r>
-        <w:rPr>
-          <w:rFonts w:ascii="Times New Roman" w:hAnsi="Times New Roman" w:cs="Times New Roman"/>
-          <w:sz w:val="24"/>
-          <w:szCs w:val="24"/>
-        </w:rPr>
-        <w:t xml:space="preserve">Test </w:t>
-      </w:r>
-      <w:proofErr w:type="spellStart"/>
-      <w:r>
-        <w:rPr>
-          <w:rFonts w:ascii="Times New Roman" w:hAnsi="Times New Roman" w:cs="Times New Roman"/>
-          <w:sz w:val="24"/>
-          <w:szCs w:val="24"/>
-        </w:rPr>
-        <w:t>Lab</w:t>
-      </w:r>
-      <w:proofErr w:type="spellEnd"/>
-    </w:p>
-    <w:p>
-      <w:pPr>
-        <w:spacing w:line="360" w:lineRule="auto"/>
-        <w:ind w:left="708" w:firstLine="709"/>
-        <w:jc w:val="both"/>
-        <w:rPr>
-          <w:rFonts w:ascii="Times New Roman" w:hAnsi="Times New Roman" w:cs="Times New Roman"/>
-          <w:sz w:val="24"/>
-          <w:szCs w:val="24"/>
-        </w:rPr>
-      </w:pPr>
-      <w:proofErr w:type="spellStart"/>
-      <w:r>
-        <w:rPr>
-          <w:rFonts w:ascii="Times New Roman" w:hAnsi="Times New Roman" w:cs="Times New Roman"/>
-          <w:sz w:val="24"/>
-          <w:szCs w:val="24"/>
-        </w:rPr>
-        <w:t>Crash</w:t>
-      </w:r>
-      <w:proofErr w:type="spellEnd"/>
-      <w:r>
-        <w:rPr>
-          <w:rFonts w:ascii="Times New Roman" w:hAnsi="Times New Roman" w:cs="Times New Roman"/>
-          <w:sz w:val="24"/>
-          <w:szCs w:val="24"/>
-        </w:rPr>
-        <w:t xml:space="preserve"> Reporting</w:t>
-      </w:r>
     </w:p>
     <w:p>
       <w:pPr>
@@ -5830,7 +6893,7 @@
 </file>
 
 <file path=customXml/itemProps1.xml><?xml version="1.0" encoding="utf-8"?>
-<ds:datastoreItem xmlns:ds="http://schemas.openxmlformats.org/officeDocument/2006/customXml" ds:itemID="{0BF9C420-CC34-4434-A94E-0115505623B5}">
+<ds:datastoreItem xmlns:ds="http://schemas.openxmlformats.org/officeDocument/2006/customXml" ds:itemID="{BC0569A2-C5C6-4A9A-9399-3DCE1D339064}">
   <ds:schemaRefs>
     <ds:schemaRef ds:uri="http://schemas.openxmlformats.org/officeDocument/2006/bibliography"/>
   </ds:schemaRefs>

</xml_diff>